<commit_message>
updated codes and notes
</commit_message>
<xml_diff>
--- a/Core Java Syllabus.docx
+++ b/Core Java Syllabus.docx
@@ -1313,6 +1313,30 @@
           <w:lang w:eastAsia="en-IN" w:bidi="mr-IN"/>
         </w:rPr>
         <w:t>Identifiers and Keywords</w:t>
+      </w:r>
+      <w:r>
+        <w:rPr>
+          <w:rFonts w:eastAsia="Times New Roman" w:cstheme="minorHAnsi"/>
+          <w:color w:val="333333"/>
+          <w:lang w:eastAsia="en-IN" w:bidi="mr-IN"/>
+        </w:rPr>
+        <w:t xml:space="preserve">, </w:t>
+      </w:r>
+      <w:r>
+        <w:rPr>
+          <w:rFonts w:eastAsia="Times New Roman" w:cstheme="minorHAnsi"/>
+          <w:color w:val="333333"/>
+          <w:lang w:eastAsia="en-IN" w:bidi="mr-IN"/>
+        </w:rPr>
+        <w:t xml:space="preserve">Code </w:t>
+      </w:r>
+      <w:r>
+        <w:rPr>
+          <w:rFonts w:eastAsia="Times New Roman" w:cstheme="minorHAnsi"/>
+          <w:color w:val="333333"/>
+          <w:lang w:eastAsia="en-IN" w:bidi="mr-IN"/>
+        </w:rPr>
+        <w:t>Comments</w:t>
       </w:r>
     </w:p>
     <w:p>

</xml_diff>

<commit_message>
updated notes of java
</commit_message>
<xml_diff>
--- a/Core Java Syllabus.docx
+++ b/Core Java Syllabus.docx
@@ -907,25 +907,7 @@
           <w:color w:val="333333"/>
           <w:lang w:eastAsia="en-IN" w:bidi="mr-IN"/>
         </w:rPr>
-        <w:t>Formatting date, time (</w:t>
-      </w:r>
-      <w:proofErr w:type="spellStart"/>
-      <w:r>
-        <w:rPr>
-          <w:rFonts w:eastAsia="Times New Roman" w:cstheme="minorHAnsi"/>
-          <w:color w:val="333333"/>
-          <w:lang w:eastAsia="en-IN" w:bidi="mr-IN"/>
-        </w:rPr>
-        <w:t>java.text</w:t>
-      </w:r>
-      <w:proofErr w:type="spellEnd"/>
-      <w:r>
-        <w:rPr>
-          <w:rFonts w:eastAsia="Times New Roman" w:cstheme="minorHAnsi"/>
-          <w:color w:val="333333"/>
-          <w:lang w:eastAsia="en-IN" w:bidi="mr-IN"/>
-        </w:rPr>
-        <w:t xml:space="preserve"> package)</w:t>
+        <w:t>Formatting date, time (java.text package)</w:t>
       </w:r>
     </w:p>
     <w:p>
@@ -1362,6 +1344,30 @@
         </w:rPr>
         <w:t>Primitives Data types</w:t>
       </w:r>
+      <w:r>
+        <w:rPr>
+          <w:rFonts w:eastAsia="Times New Roman" w:cstheme="minorHAnsi"/>
+          <w:color w:val="333333"/>
+          <w:lang w:eastAsia="en-IN" w:bidi="mr-IN"/>
+        </w:rPr>
+        <w:t xml:space="preserve"> and </w:t>
+      </w:r>
+      <w:r>
+        <w:rPr>
+          <w:rFonts w:eastAsia="Times New Roman" w:cstheme="minorHAnsi"/>
+          <w:color w:val="333333"/>
+          <w:lang w:eastAsia="en-IN" w:bidi="mr-IN"/>
+        </w:rPr>
+        <w:t>non-primitive</w:t>
+      </w:r>
+      <w:r>
+        <w:rPr>
+          <w:rFonts w:eastAsia="Times New Roman" w:cstheme="minorHAnsi"/>
+          <w:color w:val="333333"/>
+          <w:lang w:eastAsia="en-IN" w:bidi="mr-IN"/>
+        </w:rPr>
+        <w:t xml:space="preserve"> data types</w:t>
+      </w:r>
     </w:p>
     <w:p>
       <w:pPr>
@@ -1386,79 +1392,13 @@
         </w:rPr>
         <w:t>Literals and Variables</w:t>
       </w:r>
-    </w:p>
-    <w:p>
-      <w:pPr>
-        <w:numPr>
-          <w:ilvl w:val="0"/>
-          <w:numId w:val="4"/>
-        </w:numPr>
-        <w:shd w:val="clear" w:color="auto" w:fill="FFFFFF"/>
-        <w:spacing w:after="0" w:line="240" w:lineRule="auto"/>
-        <w:ind w:left="-225"/>
-        <w:rPr>
-          <w:rFonts w:eastAsia="Times New Roman" w:cstheme="minorHAnsi"/>
-          <w:color w:val="333333"/>
-          <w:lang w:eastAsia="en-IN" w:bidi="mr-IN"/>
-        </w:rPr>
-      </w:pPr>
-      <w:r>
-        <w:rPr>
-          <w:rFonts w:eastAsia="Times New Roman" w:cstheme="minorHAnsi"/>
-          <w:color w:val="333333"/>
-          <w:lang w:eastAsia="en-IN" w:bidi="mr-IN"/>
-        </w:rPr>
-        <w:t xml:space="preserve">Code </w:t>
-      </w:r>
-      <w:r>
-        <w:rPr>
-          <w:rFonts w:eastAsia="Times New Roman" w:cstheme="minorHAnsi"/>
-          <w:color w:val="333333"/>
-          <w:lang w:eastAsia="en-IN" w:bidi="mr-IN"/>
-        </w:rPr>
-        <w:t xml:space="preserve">Comments </w:t>
-      </w:r>
-    </w:p>
-    <w:p>
-      <w:pPr>
-        <w:numPr>
-          <w:ilvl w:val="0"/>
-          <w:numId w:val="4"/>
-        </w:numPr>
-        <w:shd w:val="clear" w:color="auto" w:fill="FFFFFF"/>
-        <w:spacing w:after="0" w:line="240" w:lineRule="auto"/>
-        <w:ind w:left="-225"/>
-        <w:rPr>
-          <w:rFonts w:eastAsia="Times New Roman" w:cstheme="minorHAnsi"/>
-          <w:color w:val="333333"/>
-          <w:lang w:eastAsia="en-IN" w:bidi="mr-IN"/>
-        </w:rPr>
-      </w:pPr>
-      <w:r>
-        <w:rPr>
-          <w:rFonts w:eastAsia="Times New Roman" w:cstheme="minorHAnsi"/>
-          <w:color w:val="333333"/>
-          <w:lang w:eastAsia="en-IN" w:bidi="mr-IN"/>
-        </w:rPr>
-        <w:t xml:space="preserve">Compilation and Execution using </w:t>
-      </w:r>
-      <w:proofErr w:type="spellStart"/>
-      <w:r>
-        <w:rPr>
-          <w:rFonts w:eastAsia="Times New Roman" w:cstheme="minorHAnsi"/>
-          <w:color w:val="333333"/>
-          <w:lang w:eastAsia="en-IN" w:bidi="mr-IN"/>
-        </w:rPr>
-        <w:t>javac</w:t>
-      </w:r>
-      <w:proofErr w:type="spellEnd"/>
-      <w:r>
-        <w:rPr>
-          <w:rFonts w:eastAsia="Times New Roman" w:cstheme="minorHAnsi"/>
-          <w:color w:val="333333"/>
-          <w:lang w:eastAsia="en-IN" w:bidi="mr-IN"/>
-        </w:rPr>
-        <w:t xml:space="preserve"> &amp; java</w:t>
+      <w:r>
+        <w:rPr>
+          <w:rFonts w:eastAsia="Times New Roman" w:cstheme="minorHAnsi"/>
+          <w:color w:val="333333"/>
+          <w:lang w:eastAsia="en-IN" w:bidi="mr-IN"/>
+        </w:rPr>
+        <w:t xml:space="preserve"> (local, instance, global)</w:t>
       </w:r>
     </w:p>
     <w:p>
@@ -1579,6 +1519,54 @@
     </w:p>
     <w:p>
       <w:pPr>
+        <w:numPr>
+          <w:ilvl w:val="0"/>
+          <w:numId w:val="5"/>
+        </w:numPr>
+        <w:shd w:val="clear" w:color="auto" w:fill="FFFFFF"/>
+        <w:spacing w:after="0" w:line="240" w:lineRule="auto"/>
+        <w:ind w:left="-225"/>
+        <w:rPr>
+          <w:rFonts w:eastAsia="Times New Roman" w:cstheme="minorHAnsi"/>
+          <w:color w:val="333333"/>
+          <w:lang w:eastAsia="en-IN" w:bidi="mr-IN"/>
+        </w:rPr>
+      </w:pPr>
+      <w:r>
+        <w:rPr>
+          <w:rFonts w:eastAsia="Times New Roman" w:cstheme="minorHAnsi"/>
+          <w:color w:val="333333"/>
+          <w:lang w:eastAsia="en-IN" w:bidi="mr-IN"/>
+        </w:rPr>
+        <w:t>Arithmetic operators</w:t>
+      </w:r>
+    </w:p>
+    <w:p>
+      <w:pPr>
+        <w:numPr>
+          <w:ilvl w:val="0"/>
+          <w:numId w:val="5"/>
+        </w:numPr>
+        <w:shd w:val="clear" w:color="auto" w:fill="FFFFFF"/>
+        <w:spacing w:after="0" w:line="240" w:lineRule="auto"/>
+        <w:ind w:left="-225"/>
+        <w:rPr>
+          <w:rFonts w:eastAsia="Times New Roman" w:cstheme="minorHAnsi"/>
+          <w:color w:val="333333"/>
+          <w:lang w:eastAsia="en-IN" w:bidi="mr-IN"/>
+        </w:rPr>
+      </w:pPr>
+      <w:r>
+        <w:rPr>
+          <w:rFonts w:eastAsia="Times New Roman" w:cstheme="minorHAnsi"/>
+          <w:color w:val="333333"/>
+          <w:lang w:eastAsia="en-IN" w:bidi="mr-IN"/>
+        </w:rPr>
+        <w:t>Logical operators</w:t>
+      </w:r>
+    </w:p>
+    <w:p>
+      <w:pPr>
         <w:shd w:val="clear" w:color="auto" w:fill="FFFFFF"/>
         <w:spacing w:before="300" w:after="150" w:line="240" w:lineRule="auto"/>
         <w:outlineLvl w:val="2"/>
@@ -2495,43 +2483,7 @@
           <w:color w:val="333333"/>
           <w:lang w:eastAsia="en-IN" w:bidi="mr-IN"/>
         </w:rPr>
-        <w:t xml:space="preserve">Thread Methods: </w:t>
-      </w:r>
-      <w:proofErr w:type="gramStart"/>
-      <w:r>
-        <w:rPr>
-          <w:rFonts w:eastAsia="Times New Roman" w:cstheme="minorHAnsi"/>
-          <w:color w:val="333333"/>
-          <w:lang w:eastAsia="en-IN" w:bidi="mr-IN"/>
-        </w:rPr>
-        <w:t>yield(</w:t>
-      </w:r>
-      <w:proofErr w:type="gramEnd"/>
-      <w:r>
-        <w:rPr>
-          <w:rFonts w:eastAsia="Times New Roman" w:cstheme="minorHAnsi"/>
-          <w:color w:val="333333"/>
-          <w:lang w:eastAsia="en-IN" w:bidi="mr-IN"/>
-        </w:rPr>
-        <w:t xml:space="preserve">), sleep(), </w:t>
-      </w:r>
-      <w:proofErr w:type="spellStart"/>
-      <w:r>
-        <w:rPr>
-          <w:rFonts w:eastAsia="Times New Roman" w:cstheme="minorHAnsi"/>
-          <w:color w:val="333333"/>
-          <w:lang w:eastAsia="en-IN" w:bidi="mr-IN"/>
-        </w:rPr>
-        <w:t>currentThread</w:t>
-      </w:r>
-      <w:proofErr w:type="spellEnd"/>
-      <w:r>
-        <w:rPr>
-          <w:rFonts w:eastAsia="Times New Roman" w:cstheme="minorHAnsi"/>
-          <w:color w:val="333333"/>
-          <w:lang w:eastAsia="en-IN" w:bidi="mr-IN"/>
-        </w:rPr>
-        <w:t>() etc</w:t>
+        <w:t>Thread Methods: yield(), sleep(), currentThread() etc</w:t>
       </w:r>
     </w:p>
     <w:p>
@@ -2743,18 +2695,8 @@
           <w:color w:val="333333"/>
           <w:lang w:eastAsia="en-IN" w:bidi="mr-IN"/>
         </w:rPr>
-        <w:t xml:space="preserve">String and </w:t>
-      </w:r>
-      <w:proofErr w:type="spellStart"/>
-      <w:r>
-        <w:rPr>
-          <w:rFonts w:eastAsia="Times New Roman" w:cstheme="minorHAnsi"/>
-          <w:color w:val="333333"/>
-          <w:lang w:eastAsia="en-IN" w:bidi="mr-IN"/>
-        </w:rPr>
-        <w:t>StringBuffer</w:t>
-      </w:r>
-      <w:proofErr w:type="spellEnd"/>
+        <w:t>String and StringBuffer</w:t>
+      </w:r>
       <w:r>
         <w:rPr>
           <w:rFonts w:eastAsia="Times New Roman" w:cstheme="minorHAnsi"/>
@@ -3005,25 +2947,7 @@
           <w:color w:val="333333"/>
           <w:lang w:eastAsia="en-IN" w:bidi="mr-IN"/>
         </w:rPr>
-        <w:t xml:space="preserve">Use of Equals and </w:t>
-      </w:r>
-      <w:proofErr w:type="spellStart"/>
-      <w:r>
-        <w:rPr>
-          <w:rFonts w:eastAsia="Times New Roman" w:cstheme="minorHAnsi"/>
-          <w:color w:val="333333"/>
-          <w:lang w:eastAsia="en-IN" w:bidi="mr-IN"/>
-        </w:rPr>
-        <w:t>Hashcode</w:t>
-      </w:r>
-      <w:proofErr w:type="spellEnd"/>
-      <w:r>
-        <w:rPr>
-          <w:rFonts w:eastAsia="Times New Roman" w:cstheme="minorHAnsi"/>
-          <w:color w:val="333333"/>
-          <w:lang w:eastAsia="en-IN" w:bidi="mr-IN"/>
-        </w:rPr>
-        <w:t xml:space="preserve"> methods</w:t>
+        <w:t>Use of Equals and Hashcode methods</w:t>
       </w:r>
     </w:p>
     <w:p>
@@ -3065,33 +2989,13 @@
           <w:lang w:eastAsia="en-IN" w:bidi="mr-IN"/>
         </w:rPr>
       </w:pPr>
-      <w:proofErr w:type="spellStart"/>
-      <w:proofErr w:type="gramStart"/>
-      <w:r>
-        <w:rPr>
-          <w:rFonts w:eastAsia="Times New Roman" w:cstheme="minorHAnsi"/>
-          <w:color w:val="333333"/>
-          <w:lang w:eastAsia="en-IN" w:bidi="mr-IN"/>
-        </w:rPr>
-        <w:t>java.util</w:t>
-      </w:r>
-      <w:proofErr w:type="gramEnd"/>
-      <w:r>
-        <w:rPr>
-          <w:rFonts w:eastAsia="Times New Roman" w:cstheme="minorHAnsi"/>
-          <w:color w:val="333333"/>
-          <w:lang w:eastAsia="en-IN" w:bidi="mr-IN"/>
-        </w:rPr>
-        <w:t>.Collections</w:t>
-      </w:r>
-      <w:proofErr w:type="spellEnd"/>
-      <w:r>
-        <w:rPr>
-          <w:rFonts w:eastAsia="Times New Roman" w:cstheme="minorHAnsi"/>
-          <w:color w:val="333333"/>
-          <w:lang w:eastAsia="en-IN" w:bidi="mr-IN"/>
-        </w:rPr>
-        <w:t xml:space="preserve"> class</w:t>
+      <w:r>
+        <w:rPr>
+          <w:rFonts w:eastAsia="Times New Roman" w:cstheme="minorHAnsi"/>
+          <w:color w:val="333333"/>
+          <w:lang w:eastAsia="en-IN" w:bidi="mr-IN"/>
+        </w:rPr>
+        <w:t>java.util.Collections class</w:t>
       </w:r>
     </w:p>
     <w:p>
@@ -3345,25 +3249,7 @@
           <w:color w:val="333333"/>
           <w:lang w:eastAsia="en-IN" w:bidi="mr-IN"/>
         </w:rPr>
-        <w:t xml:space="preserve">Executing SQL </w:t>
-      </w:r>
-      <w:proofErr w:type="gramStart"/>
-      <w:r>
-        <w:rPr>
-          <w:rFonts w:eastAsia="Times New Roman" w:cstheme="minorHAnsi"/>
-          <w:color w:val="333333"/>
-          <w:lang w:eastAsia="en-IN" w:bidi="mr-IN"/>
-        </w:rPr>
-        <w:t>statements(</w:t>
-      </w:r>
-      <w:proofErr w:type="gramEnd"/>
-      <w:r>
-        <w:rPr>
-          <w:rFonts w:eastAsia="Times New Roman" w:cstheme="minorHAnsi"/>
-          <w:color w:val="333333"/>
-          <w:lang w:eastAsia="en-IN" w:bidi="mr-IN"/>
-        </w:rPr>
-        <w:t>DDL, DML, DLL)</w:t>
+        <w:t>Executing SQL statements(DDL, DML, DLL)</w:t>
       </w:r>
     </w:p>
     <w:p>
@@ -3411,18 +3297,8 @@
           <w:color w:val="333333"/>
           <w:lang w:eastAsia="en-IN" w:bidi="mr-IN"/>
         </w:rPr>
-        <w:t xml:space="preserve">Types of </w:t>
-      </w:r>
-      <w:proofErr w:type="spellStart"/>
-      <w:r>
-        <w:rPr>
-          <w:rFonts w:eastAsia="Times New Roman" w:cstheme="minorHAnsi"/>
-          <w:color w:val="333333"/>
-          <w:lang w:eastAsia="en-IN" w:bidi="mr-IN"/>
-        </w:rPr>
-        <w:t>Resultsets</w:t>
-      </w:r>
-      <w:proofErr w:type="spellEnd"/>
+        <w:t>Types of Resultsets</w:t>
+      </w:r>
     </w:p>
     <w:p>
       <w:pPr>

</xml_diff>